<commit_message>
Update page limit in templates and homogenize instructions
</commit_message>
<xml_diff>
--- a/submission_templates/evolang_XV_template.docx
+++ b/submission_templates/evolang_XV_template.docx
@@ -1,6 +1,6 @@
 
 <file path=word/document.xml><?xml version="1.0" encoding="utf-8"?>
-<w:document xmlns:wpc="http://schemas.microsoft.com/office/word/2010/wordprocessingCanvas" xmlns:cx="http://schemas.microsoft.com/office/drawing/2014/chartex" xmlns:cx1="http://schemas.microsoft.com/office/drawing/2015/9/8/chartex" xmlns:cx2="http://schemas.microsoft.com/office/drawing/2015/10/21/chartex" xmlns:cx3="http://schemas.microsoft.com/office/drawing/2016/5/9/chartex" xmlns:cx4="http://schemas.microsoft.com/office/drawing/2016/5/10/chartex" xmlns:cx5="http://schemas.microsoft.com/office/drawing/2016/5/11/chartex" xmlns:cx6="http://schemas.microsoft.com/office/drawing/2016/5/12/chartex" xmlns:cx7="http://schemas.microsoft.com/office/drawing/2016/5/13/chartex" xmlns:cx8="http://schemas.microsoft.com/office/drawing/2016/5/14/chartex" xmlns:mc="http://schemas.openxmlformats.org/markup-compatibility/2006" xmlns:aink="http://schemas.microsoft.com/office/drawing/2016/ink" xmlns:am3d="http://schemas.microsoft.com/office/drawing/2017/model3d" xmlns:o="urn:schemas-microsoft-com:office:office" xmlns:oel="http://schemas.microsoft.com/office/2019/extlst" xmlns:r="http://schemas.openxmlformats.org/officeDocument/2006/relationships" xmlns:m="http://schemas.openxmlformats.org/officeDocument/2006/math" xmlns:v="urn:schemas-microsoft-com:vml" xmlns:wp14="http://schemas.microsoft.com/office/word/2010/wordprocessingDrawing" xmlns:wp="http://schemas.openxmlformats.org/drawingml/2006/wordprocessingDrawing" xmlns:w10="urn:schemas-microsoft-com:office:word" xmlns:w="http://schemas.openxmlformats.org/wordprocessingml/2006/main" xmlns:w14="http://schemas.microsoft.com/office/word/2010/wordml" xmlns:w15="http://schemas.microsoft.com/office/word/2012/wordml" xmlns:w16cex="http://schemas.microsoft.com/office/word/2018/wordml/cex" xmlns:w16cid="http://schemas.microsoft.com/office/word/2016/wordml/cid" xmlns:w16="http://schemas.microsoft.com/office/word/2018/wordml" xmlns:w16sdtdh="http://schemas.microsoft.com/office/word/2020/wordml/sdtdatahash" xmlns:w16se="http://schemas.microsoft.com/office/word/2015/wordml/symex" xmlns:wpg="http://schemas.microsoft.com/office/word/2010/wordprocessingGroup" xmlns:wpi="http://schemas.microsoft.com/office/word/2010/wordprocessingInk" xmlns:wne="http://schemas.microsoft.com/office/word/2006/wordml" xmlns:wps="http://schemas.microsoft.com/office/word/2010/wordprocessingShape" mc:Ignorable="w14 w15 w16se w16cid w16 w16cex w16sdtdh wp14">
+<w:document xmlns:wpc="http://schemas.microsoft.com/office/word/2010/wordprocessingCanvas" xmlns:cx="http://schemas.microsoft.com/office/drawing/2014/chartex" xmlns:cx1="http://schemas.microsoft.com/office/drawing/2015/9/8/chartex" xmlns:cx2="http://schemas.microsoft.com/office/drawing/2015/10/21/chartex" xmlns:cx3="http://schemas.microsoft.com/office/drawing/2016/5/9/chartex" xmlns:cx4="http://schemas.microsoft.com/office/drawing/2016/5/10/chartex" xmlns:cx5="http://schemas.microsoft.com/office/drawing/2016/5/11/chartex" xmlns:cx6="http://schemas.microsoft.com/office/drawing/2016/5/12/chartex" xmlns:cx7="http://schemas.microsoft.com/office/drawing/2016/5/13/chartex" xmlns:cx8="http://schemas.microsoft.com/office/drawing/2016/5/14/chartex" xmlns:mc="http://schemas.openxmlformats.org/markup-compatibility/2006" xmlns:aink="http://schemas.microsoft.com/office/drawing/2016/ink" xmlns:am3d="http://schemas.microsoft.com/office/drawing/2017/model3d" xmlns:o="urn:schemas-microsoft-com:office:office" xmlns:oel="http://schemas.microsoft.com/office/2019/extlst" xmlns:r="http://schemas.openxmlformats.org/officeDocument/2006/relationships" xmlns:m="http://schemas.openxmlformats.org/officeDocument/2006/math" xmlns:v="urn:schemas-microsoft-com:vml" xmlns:wp14="http://schemas.microsoft.com/office/word/2010/wordprocessingDrawing" xmlns:wp="http://schemas.openxmlformats.org/drawingml/2006/wordprocessingDrawing" xmlns:w10="urn:schemas-microsoft-com:office:word" xmlns:w="http://schemas.openxmlformats.org/wordprocessingml/2006/main" xmlns:w14="http://schemas.microsoft.com/office/word/2010/wordml" xmlns:w15="http://schemas.microsoft.com/office/word/2012/wordml" xmlns:w16cex="http://schemas.microsoft.com/office/word/2018/wordml/cex" xmlns:w16cid="http://schemas.microsoft.com/office/word/2016/wordml/cid" xmlns:w16="http://schemas.microsoft.com/office/word/2018/wordml" xmlns:w16sdtdh="http://schemas.microsoft.com/office/word/2020/wordml/sdtdatahash" xmlns:w16se="http://schemas.microsoft.com/office/word/2015/wordml/symex" xmlns:wpg="http://schemas.microsoft.com/office/word/2010/wordprocessingGroup" xmlns:wpi="http://schemas.microsoft.com/office/word/2010/wordprocessingInk" xmlns:wne="http://schemas.microsoft.com/office/word/2006/wordml" xmlns:wps="http://schemas.microsoft.com/office/word/2010/wordprocessingShape" xmlns:a="http://schemas.openxmlformats.org/drawingml/2006/main" xmlns:pic="http://schemas.openxmlformats.org/drawingml/2006/picture" mc:Ignorable="w14 w15 w16se w16cid w16 w16cex w16sdtdh wp14">
   <w:body>
     <w:p>
       <w:pPr>
@@ -222,31 +222,280 @@
         <w:pStyle w:val="Abstract"/>
       </w:pPr>
       <w:r>
-        <w:t>If preparing a short submission (2 pages excluding references), omit the abstract entirely and use body text only. If preparing a long submission, (6 pages excluding references</w:t>
-      </w:r>
-      <w:proofErr w:type="gramStart"/>
-      <w:r>
-        <w:t>) ,</w:t>
-      </w:r>
-      <w:proofErr w:type="gramEnd"/>
-      <w:r>
-        <w:t xml:space="preserve"> this is where the abstract should be placed. It should be in 8pt font and consist of one paragraph giving a concise summary of the material in the article body. Note that the review process is double-blind, so initial submissions should be </w:t>
-      </w:r>
-      <w:proofErr w:type="gramStart"/>
-      <w:r>
-        <w:t>anonymous</w:t>
-      </w:r>
-      <w:proofErr w:type="gramEnd"/>
-      <w:r>
-        <w:t xml:space="preserve"> and no author details should be added above. To avoid problems with page limits, please do include the appropriate number of placeholders for authors. Each affiliation should be designated with a superscript number - indicate author affiliations by adding the appropriate superscript number next to the </w:t>
-      </w:r>
-      <w:proofErr w:type="gramStart"/>
-      <w:r>
-        <w:t>author</w:t>
-      </w:r>
-      <w:proofErr w:type="gramEnd"/>
-      <w:r>
-        <w:t xml:space="preserve"> name in the initial list of authors. Designate a single corresponding author using a superscript “*”. Avoid footnotes in the abstract or title – acknowledgements for funding bodies etc. are to be placed in a separate section at the end of the text.</w:t>
+        <w:rPr/>
+        <w:t>If preparing a short submission (2 pages excluding references</w:t>
+      </w:r>
+      <w:r>
+        <w:rPr/>
+        <w:t xml:space="preserve"> and acknowledgements</w:t>
+      </w:r>
+      <w:r>
+        <w:rPr/>
+        <w:t>), omit the abstract entirely and use body text only. If preparing a long submission, (6 pages excluding references</w:t>
+      </w:r>
+      <w:r>
+        <w:rPr/>
+        <w:t xml:space="preserve"> and acknowledgements</w:t>
+      </w:r>
+      <w:r>
+        <w:rPr/>
+        <w:t>),</w:t>
+      </w:r>
+      <w:r>
+        <w:rPr/>
+        <w:t xml:space="preserve"> this is where the abstract should be placed. It should be in 8pt font and consist of one paragraph giving a concise summary of the material in the article body. Note that the review process is double-blind, so initial submissions should</w:t>
+      </w:r>
+      <w:r>
+        <w:rPr/>
+        <w:t xml:space="preserve"> be </w:t>
+      </w:r>
+      <w:r>
+        <w:rPr/>
+        <w:t>anony</w:t>
+      </w:r>
+      <w:r>
+        <w:rPr/>
+        <w:t>mous</w:t>
+      </w:r>
+      <w:r>
+        <w:rPr/>
+        <w:t xml:space="preserve"> and no a</w:t>
+      </w:r>
+      <w:r>
+        <w:rPr/>
+        <w:t xml:space="preserve">uthor details should be added above. To avoid problems with page limits, please do include </w:t>
+      </w:r>
+      <w:r>
+        <w:rPr/>
+        <w:t xml:space="preserve">the </w:t>
+      </w:r>
+      <w:r>
+        <w:rPr/>
+        <w:t>appropria</w:t>
+      </w:r>
+      <w:r>
+        <w:rPr/>
+        <w:t>te nu</w:t>
+      </w:r>
+      <w:r>
+        <w:rPr/>
+        <w:t>mber</w:t>
+      </w:r>
+      <w:r>
+        <w:rPr/>
+        <w:t xml:space="preserve"> of place</w:t>
+      </w:r>
+      <w:r>
+        <w:rPr/>
+        <w:t>holders for authors. Each affiliation should</w:t>
+      </w:r>
+      <w:r>
+        <w:rPr/>
+        <w:t xml:space="preserve"> be </w:t>
+      </w:r>
+      <w:r>
+        <w:rPr/>
+        <w:t>design</w:t>
+      </w:r>
+      <w:r>
+        <w:rPr/>
+        <w:t>ate</w:t>
+      </w:r>
+      <w:r>
+        <w:rPr/>
+        <w:t>d</w:t>
+      </w:r>
+      <w:r>
+        <w:rPr/>
+        <w:t xml:space="preserve"> with a s</w:t>
+      </w:r>
+      <w:r>
+        <w:rPr/>
+        <w:t>uperscript numbe</w:t>
+      </w:r>
+      <w:r>
+        <w:rPr/>
+        <w:t>r</w:t>
+      </w:r>
+      <w:r>
+        <w:rPr/>
+        <w:t xml:space="preserve"> – i</w:t>
+      </w:r>
+      <w:r>
+        <w:rPr/>
+        <w:t>ndi</w:t>
+      </w:r>
+      <w:r>
+        <w:rPr/>
+        <w:t>cate</w:t>
+      </w:r>
+      <w:r>
+        <w:rPr/>
+        <w:t xml:space="preserve"> </w:t>
+      </w:r>
+      <w:r>
+        <w:rPr/>
+        <w:t>author a</w:t>
+      </w:r>
+      <w:r>
+        <w:rPr/>
+        <w:t xml:space="preserve">ffiliations by adding </w:t>
+      </w:r>
+      <w:r>
+        <w:rPr/>
+        <w:t xml:space="preserve">the </w:t>
+      </w:r>
+      <w:r>
+        <w:rPr/>
+        <w:t>appropria</w:t>
+      </w:r>
+      <w:r>
+        <w:rPr/>
+        <w:t>te supersc</w:t>
+      </w:r>
+      <w:r>
+        <w:rPr/>
+        <w:t>ript</w:t>
+      </w:r>
+      <w:r>
+        <w:rPr/>
+        <w:t xml:space="preserve"> number n</w:t>
+      </w:r>
+      <w:r>
+        <w:rPr/>
+        <w:t xml:space="preserve">ext to </w:t>
+      </w:r>
+      <w:r>
+        <w:rPr/>
+        <w:t xml:space="preserve">the </w:t>
+      </w:r>
+      <w:r>
+        <w:rPr/>
+        <w:t>au</w:t>
+      </w:r>
+      <w:r>
+        <w:rPr/>
+        <w:t>thor</w:t>
+      </w:r>
+      <w:r>
+        <w:rPr/>
+        <w:t xml:space="preserve"> na</w:t>
+      </w:r>
+      <w:r>
+        <w:rPr/>
+        <w:t xml:space="preserve">me in </w:t>
+      </w:r>
+      <w:r>
+        <w:rPr/>
+        <w:t xml:space="preserve">the </w:t>
+      </w:r>
+      <w:r>
+        <w:rPr/>
+        <w:t>ini</w:t>
+      </w:r>
+      <w:r>
+        <w:rPr/>
+        <w:t>tial</w:t>
+      </w:r>
+      <w:r>
+        <w:rPr/>
+        <w:t xml:space="preserve"> l</w:t>
+      </w:r>
+      <w:r>
+        <w:rPr/>
+        <w:t xml:space="preserve">ist of </w:t>
+      </w:r>
+      <w:r>
+        <w:rPr/>
+        <w:t>autho</w:t>
+      </w:r>
+      <w:r>
+        <w:rPr/>
+        <w:t xml:space="preserve">rs. </w:t>
+      </w:r>
+      <w:r>
+        <w:rPr/>
+        <w:t>Desig</w:t>
+      </w:r>
+      <w:r>
+        <w:rPr/>
+        <w:t>nate</w:t>
+      </w:r>
+      <w:r>
+        <w:rPr/>
+        <w:t xml:space="preserve"> a single</w:t>
+      </w:r>
+      <w:r>
+        <w:rPr/>
+        <w:t xml:space="preserve"> corresponding author us</w:t>
+      </w:r>
+      <w:r>
+        <w:rPr/>
+        <w:t xml:space="preserve">ing </w:t>
+      </w:r>
+      <w:r>
+        <w:rPr/>
+        <w:t>a supersc</w:t>
+      </w:r>
+      <w:r>
+        <w:rPr/>
+        <w:t>rip</w:t>
+      </w:r>
+      <w:r>
+        <w:rPr/>
+        <w:t>t</w:t>
+      </w:r>
+      <w:r>
+        <w:rPr/>
+        <w:t xml:space="preserve"> </w:t>
+      </w:r>
+      <w:r>
+        <w:rPr/>
+        <w:t>“*</w:t>
+      </w:r>
+      <w:r>
+        <w:rPr/>
+        <w:t>”.</w:t>
+      </w:r>
+      <w:r>
+        <w:rPr/>
+        <w:t xml:space="preserve"> Avo</w:t>
+      </w:r>
+      <w:r>
+        <w:rPr/>
+        <w:t xml:space="preserve">id </w:t>
+      </w:r>
+      <w:r>
+        <w:rPr/>
+        <w:t>fo</w:t>
+      </w:r>
+      <w:r>
+        <w:rPr/>
+        <w:t>otnotes in the abstract or title</w:t>
+      </w:r>
+      <w:r>
+        <w:rPr/>
+        <w:t>. A</w:t>
+      </w:r>
+      <w:r>
+        <w:rPr/>
+        <w:t xml:space="preserve">cknowledgements for funding bodies etc. are to be placed in </w:t>
+      </w:r>
+      <w:r>
+        <w:rPr/>
+        <w:t>the</w:t>
+      </w:r>
+      <w:r>
+        <w:rPr/>
+        <w:t xml:space="preserve"> separate </w:t>
+      </w:r>
+      <w:r>
+        <w:rPr/>
+        <w:t xml:space="preserve">‘Acknowledgements’ </w:t>
+      </w:r>
+      <w:r>
+        <w:rPr/>
+        <w:t>section at the end of the text.</w:t>
       </w:r>
     </w:p>
     <w:p>
@@ -450,7 +699,7 @@
       <w:r>
         <w:t xml:space="preserve">1.3. </w:t>
       </w:r>
-      <w:bookmarkStart w:id="0" w:name="_Ref98060722"/>
+      <w:bookmarkStart w:name="_Ref98060722" w:id="0"/>
       <w:r>
         <w:t>Headings and Text</w:t>
       </w:r>
@@ -601,6 +850,8 @@
       </w:r>
       <w:r>
         <w:tab/>
+      </w:r>
+      <w:r>
         <w:t>(1)</w:t>
       </w:r>
     </w:p>
@@ -655,12 +906,12 @@
         <w:tblW w:w="4309" w:type="dxa"/>
         <w:tblInd w:w="1197" w:type="dxa"/>
         <w:tblBorders>
-          <w:top w:val="single" w:sz="8" w:space="0" w:color="FFFFFF"/>
-          <w:left w:val="single" w:sz="8" w:space="0" w:color="FFFFFF"/>
-          <w:bottom w:val="single" w:sz="8" w:space="0" w:color="FFFFFF"/>
-          <w:right w:val="single" w:sz="8" w:space="0" w:color="FFFFFF"/>
-          <w:insideH w:val="single" w:sz="8" w:space="0" w:color="FFFFFF"/>
-          <w:insideV w:val="single" w:sz="8" w:space="0" w:color="FFFFFF"/>
+          <w:top w:val="single" w:color="FFFFFF" w:sz="8" w:space="0"/>
+          <w:left w:val="single" w:color="FFFFFF" w:sz="8" w:space="0"/>
+          <w:bottom w:val="single" w:color="FFFFFF" w:sz="8" w:space="0"/>
+          <w:right w:val="single" w:color="FFFFFF" w:sz="8" w:space="0"/>
+          <w:insideH w:val="single" w:color="FFFFFF" w:sz="8" w:space="0"/>
+          <w:insideV w:val="single" w:color="FFFFFF" w:sz="8" w:space="0"/>
         </w:tblBorders>
         <w:shd w:val="clear" w:color="auto" w:fill="CED7E7"/>
         <w:tblLayout w:type="fixed"/>
@@ -680,9 +931,9 @@
           <w:tcPr>
             <w:tcW w:w="1319" w:type="dxa"/>
             <w:tcBorders>
-              <w:top w:val="single" w:sz="12" w:space="0" w:color="000000"/>
+              <w:top w:val="single" w:color="000000" w:sz="12" w:space="0"/>
               <w:left w:val="nil"/>
-              <w:bottom w:val="single" w:sz="6" w:space="0" w:color="000000"/>
+              <w:bottom w:val="single" w:color="000000" w:sz="6" w:space="0"/>
               <w:right w:val="nil"/>
             </w:tcBorders>
             <w:shd w:val="clear" w:color="auto" w:fill="auto"/>
@@ -699,9 +950,9 @@
           <w:tcPr>
             <w:tcW w:w="1058" w:type="dxa"/>
             <w:tcBorders>
-              <w:top w:val="single" w:sz="12" w:space="0" w:color="000000"/>
+              <w:top w:val="single" w:color="000000" w:sz="12" w:space="0"/>
               <w:left w:val="nil"/>
-              <w:bottom w:val="single" w:sz="6" w:space="0" w:color="000000"/>
+              <w:bottom w:val="single" w:color="000000" w:sz="6" w:space="0"/>
               <w:right w:val="nil"/>
             </w:tcBorders>
             <w:shd w:val="clear" w:color="auto" w:fill="auto"/>
@@ -732,9 +983,9 @@
           <w:tcPr>
             <w:tcW w:w="966" w:type="dxa"/>
             <w:tcBorders>
-              <w:top w:val="single" w:sz="12" w:space="0" w:color="000000"/>
+              <w:top w:val="single" w:color="000000" w:sz="12" w:space="0"/>
               <w:left w:val="nil"/>
-              <w:bottom w:val="single" w:sz="6" w:space="0" w:color="000000"/>
+              <w:bottom w:val="single" w:color="000000" w:sz="6" w:space="0"/>
               <w:right w:val="nil"/>
             </w:tcBorders>
             <w:shd w:val="clear" w:color="auto" w:fill="auto"/>
@@ -765,9 +1016,9 @@
           <w:tcPr>
             <w:tcW w:w="966" w:type="dxa"/>
             <w:tcBorders>
-              <w:top w:val="single" w:sz="12" w:space="0" w:color="000000"/>
+              <w:top w:val="single" w:color="000000" w:sz="12" w:space="0"/>
               <w:left w:val="nil"/>
-              <w:bottom w:val="single" w:sz="6" w:space="0" w:color="000000"/>
+              <w:bottom w:val="single" w:color="000000" w:sz="6" w:space="0"/>
               <w:right w:val="nil"/>
             </w:tcBorders>
             <w:shd w:val="clear" w:color="auto" w:fill="auto"/>
@@ -803,7 +1054,7 @@
           <w:tcPr>
             <w:tcW w:w="1319" w:type="dxa"/>
             <w:tcBorders>
-              <w:top w:val="single" w:sz="6" w:space="0" w:color="000000"/>
+              <w:top w:val="single" w:color="000000" w:sz="6" w:space="0"/>
               <w:left w:val="nil"/>
               <w:bottom w:val="nil"/>
               <w:right w:val="nil"/>
@@ -831,7 +1082,7 @@
           <w:tcPr>
             <w:tcW w:w="1058" w:type="dxa"/>
             <w:tcBorders>
-              <w:top w:val="single" w:sz="6" w:space="0" w:color="000000"/>
+              <w:top w:val="single" w:color="000000" w:sz="6" w:space="0"/>
               <w:left w:val="nil"/>
               <w:bottom w:val="nil"/>
               <w:right w:val="nil"/>
@@ -858,7 +1109,7 @@
           <w:tcPr>
             <w:tcW w:w="966" w:type="dxa"/>
             <w:tcBorders>
-              <w:top w:val="single" w:sz="6" w:space="0" w:color="000000"/>
+              <w:top w:val="single" w:color="000000" w:sz="6" w:space="0"/>
               <w:left w:val="nil"/>
               <w:bottom w:val="nil"/>
               <w:right w:val="nil"/>
@@ -885,7 +1136,7 @@
           <w:tcPr>
             <w:tcW w:w="966" w:type="dxa"/>
             <w:tcBorders>
-              <w:top w:val="single" w:sz="6" w:space="0" w:color="000000"/>
+              <w:top w:val="single" w:color="000000" w:sz="6" w:space="0"/>
               <w:left w:val="nil"/>
               <w:bottom w:val="nil"/>
               <w:right w:val="nil"/>
@@ -1033,7 +1284,7 @@
             <w:tcBorders>
               <w:top w:val="nil"/>
               <w:left w:val="nil"/>
-              <w:bottom w:val="single" w:sz="12" w:space="0" w:color="000000"/>
+              <w:bottom w:val="single" w:color="000000" w:sz="12" w:space="0"/>
               <w:right w:val="nil"/>
             </w:tcBorders>
             <w:shd w:val="clear" w:color="auto" w:fill="auto"/>
@@ -1060,7 +1311,7 @@
             <w:tcBorders>
               <w:top w:val="nil"/>
               <w:left w:val="nil"/>
-              <w:bottom w:val="single" w:sz="12" w:space="0" w:color="000000"/>
+              <w:bottom w:val="single" w:color="000000" w:sz="12" w:space="0"/>
               <w:right w:val="nil"/>
             </w:tcBorders>
             <w:shd w:val="clear" w:color="auto" w:fill="auto"/>
@@ -1086,7 +1337,7 @@
             <w:tcBorders>
               <w:top w:val="nil"/>
               <w:left w:val="nil"/>
-              <w:bottom w:val="single" w:sz="12" w:space="0" w:color="000000"/>
+              <w:bottom w:val="single" w:color="000000" w:sz="12" w:space="0"/>
               <w:right w:val="nil"/>
             </w:tcBorders>
             <w:shd w:val="clear" w:color="auto" w:fill="auto"/>
@@ -1112,7 +1363,7 @@
             <w:tcBorders>
               <w:top w:val="nil"/>
               <w:left w:val="nil"/>
-              <w:bottom w:val="single" w:sz="12" w:space="0" w:color="000000"/>
+              <w:bottom w:val="single" w:color="000000" w:sz="12" w:space="0"/>
               <w:right w:val="nil"/>
             </w:tcBorders>
             <w:shd w:val="clear" w:color="auto" w:fill="auto"/>
@@ -1181,7 +1432,7 @@
       <w:pPr>
         <w:jc w:val="center"/>
       </w:pPr>
-      <w:bookmarkStart w:id="1" w:name="OLE_LINK3"/>
+      <w:bookmarkStart w:name="OLE_LINK3" w:id="1"/>
       <w:r>
         <w:rPr>
           <w:noProof/>
@@ -1305,7 +1556,6 @@
         <w:t xml:space="preserve"> the Appendices. Please replace acknowledgements with filler text for the submission stage to preserve anonymity. Please avoid appendices in the text and provide additional information in the supplementary materials instead. These will be </w:t>
       </w:r>
       <w:r>
-        <w:lastRenderedPageBreak/>
         <w:t>hosted online along with the final proceedings but will not be considered during the review process.</w:t>
       </w:r>
     </w:p>
@@ -1447,7 +1697,7 @@
     <w:sectPr>
       <w:headerReference w:type="default" r:id="rId8"/>
       <w:footerReference w:type="default" r:id="rId9"/>
-      <w:pgSz w:w="11900" w:h="16840"/>
+      <w:pgSz w:w="11900" w:h="16840" w:orient="portrait"/>
       <w:pgMar w:top="3125" w:right="2707" w:bottom="3125" w:left="2722" w:header="3125" w:footer="2664" w:gutter="0"/>
       <w:pgNumType w:start="1"/>
       <w:cols w:space="720"/>
@@ -1566,7 +1816,7 @@
         <w:ind w:left="720" w:hanging="360"/>
       </w:pPr>
       <w:rPr>
-        <w:rFonts w:ascii="Symbol" w:eastAsia="Symbol" w:hAnsi="Symbol" w:cs="Symbol"/>
+        <w:rFonts w:ascii="Symbol" w:hAnsi="Symbol" w:eastAsia="Symbol" w:cs="Symbol"/>
         <w:b w:val="0"/>
         <w:bCs w:val="0"/>
         <w:i w:val="0"/>
@@ -1598,7 +1848,7 @@
         <w:ind w:left="1440" w:hanging="360"/>
       </w:pPr>
       <w:rPr>
-        <w:rFonts w:ascii="Arial Unicode MS" w:eastAsia="Arial Unicode MS" w:hAnsi="Arial Unicode MS" w:cs="Arial Unicode MS"/>
+        <w:rFonts w:ascii="Arial Unicode MS" w:hAnsi="Arial Unicode MS" w:eastAsia="Arial Unicode MS" w:cs="Arial Unicode MS"/>
         <w:b w:val="0"/>
         <w:bCs w:val="0"/>
         <w:i w:val="0"/>
@@ -1630,7 +1880,7 @@
         <w:ind w:left="2160" w:hanging="360"/>
       </w:pPr>
       <w:rPr>
-        <w:rFonts w:ascii="Arial Unicode MS" w:eastAsia="Arial Unicode MS" w:hAnsi="Arial Unicode MS" w:cs="Arial Unicode MS"/>
+        <w:rFonts w:ascii="Arial Unicode MS" w:hAnsi="Arial Unicode MS" w:eastAsia="Arial Unicode MS" w:cs="Arial Unicode MS"/>
         <w:b w:val="0"/>
         <w:bCs w:val="0"/>
         <w:i w:val="0"/>
@@ -1662,7 +1912,7 @@
         <w:ind w:left="2880" w:hanging="360"/>
       </w:pPr>
       <w:rPr>
-        <w:rFonts w:ascii="Arial Unicode MS" w:eastAsia="Arial Unicode MS" w:hAnsi="Arial Unicode MS" w:cs="Arial Unicode MS"/>
+        <w:rFonts w:ascii="Arial Unicode MS" w:hAnsi="Arial Unicode MS" w:eastAsia="Arial Unicode MS" w:cs="Arial Unicode MS"/>
         <w:b w:val="0"/>
         <w:bCs w:val="0"/>
         <w:i w:val="0"/>
@@ -1694,7 +1944,7 @@
         <w:ind w:left="3600" w:hanging="360"/>
       </w:pPr>
       <w:rPr>
-        <w:rFonts w:ascii="Arial Unicode MS" w:eastAsia="Arial Unicode MS" w:hAnsi="Arial Unicode MS" w:cs="Arial Unicode MS"/>
+        <w:rFonts w:ascii="Arial Unicode MS" w:hAnsi="Arial Unicode MS" w:eastAsia="Arial Unicode MS" w:cs="Arial Unicode MS"/>
         <w:b w:val="0"/>
         <w:bCs w:val="0"/>
         <w:i w:val="0"/>
@@ -1726,7 +1976,7 @@
         <w:ind w:left="4320" w:hanging="360"/>
       </w:pPr>
       <w:rPr>
-        <w:rFonts w:ascii="Arial Unicode MS" w:eastAsia="Arial Unicode MS" w:hAnsi="Arial Unicode MS" w:cs="Arial Unicode MS"/>
+        <w:rFonts w:ascii="Arial Unicode MS" w:hAnsi="Arial Unicode MS" w:eastAsia="Arial Unicode MS" w:cs="Arial Unicode MS"/>
         <w:b w:val="0"/>
         <w:bCs w:val="0"/>
         <w:i w:val="0"/>
@@ -1758,7 +2008,7 @@
         <w:ind w:left="5040" w:hanging="360"/>
       </w:pPr>
       <w:rPr>
-        <w:rFonts w:ascii="Arial Unicode MS" w:eastAsia="Arial Unicode MS" w:hAnsi="Arial Unicode MS" w:cs="Arial Unicode MS"/>
+        <w:rFonts w:ascii="Arial Unicode MS" w:hAnsi="Arial Unicode MS" w:eastAsia="Arial Unicode MS" w:cs="Arial Unicode MS"/>
         <w:b w:val="0"/>
         <w:bCs w:val="0"/>
         <w:i w:val="0"/>
@@ -1790,7 +2040,7 @@
         <w:ind w:left="5760" w:hanging="360"/>
       </w:pPr>
       <w:rPr>
-        <w:rFonts w:ascii="Arial Unicode MS" w:eastAsia="Arial Unicode MS" w:hAnsi="Arial Unicode MS" w:cs="Arial Unicode MS"/>
+        <w:rFonts w:ascii="Arial Unicode MS" w:hAnsi="Arial Unicode MS" w:eastAsia="Arial Unicode MS" w:cs="Arial Unicode MS"/>
         <w:b w:val="0"/>
         <w:bCs w:val="0"/>
         <w:i w:val="0"/>
@@ -1822,7 +2072,7 @@
         <w:ind w:left="6480" w:hanging="360"/>
       </w:pPr>
       <w:rPr>
-        <w:rFonts w:ascii="Arial Unicode MS" w:eastAsia="Arial Unicode MS" w:hAnsi="Arial Unicode MS" w:cs="Arial Unicode MS"/>
+        <w:rFonts w:ascii="Arial Unicode MS" w:hAnsi="Arial Unicode MS" w:eastAsia="Arial Unicode MS" w:cs="Arial Unicode MS"/>
         <w:b w:val="0"/>
         <w:bCs w:val="0"/>
         <w:i w:val="0"/>
@@ -1859,11 +2109,11 @@
 </file>
 
 <file path=word/styles.xml><?xml version="1.0" encoding="utf-8"?>
-<w:styles xmlns:mc="http://schemas.openxmlformats.org/markup-compatibility/2006" xmlns:r="http://schemas.openxmlformats.org/officeDocument/2006/relationships" xmlns:w="http://schemas.openxmlformats.org/wordprocessingml/2006/main" xmlns:w14="http://schemas.microsoft.com/office/word/2010/wordml" xmlns:w15="http://schemas.microsoft.com/office/word/2012/wordml" xmlns:w16cex="http://schemas.microsoft.com/office/word/2018/wordml/cex" xmlns:w16cid="http://schemas.microsoft.com/office/word/2016/wordml/cid" xmlns:w16="http://schemas.microsoft.com/office/word/2018/wordml" xmlns:w16sdtdh="http://schemas.microsoft.com/office/word/2020/wordml/sdtdatahash" xmlns:w16se="http://schemas.microsoft.com/office/word/2015/wordml/symex" mc:Ignorable="w14 w15 w16se w16cid w16 w16cex w16sdtdh">
+<w:styles xmlns:wp14="http://schemas.microsoft.com/office/word/2010/wordprocessingDrawing" xmlns:mc="http://schemas.openxmlformats.org/markup-compatibility/2006" xmlns:r="http://schemas.openxmlformats.org/officeDocument/2006/relationships" xmlns:w="http://schemas.openxmlformats.org/wordprocessingml/2006/main" xmlns:w14="http://schemas.microsoft.com/office/word/2010/wordml" xmlns:w15="http://schemas.microsoft.com/office/word/2012/wordml" xmlns:w16cex="http://schemas.microsoft.com/office/word/2018/wordml/cex" xmlns:w16cid="http://schemas.microsoft.com/office/word/2016/wordml/cid" xmlns:w16="http://schemas.microsoft.com/office/word/2018/wordml" xmlns:w16sdtdh="http://schemas.microsoft.com/office/word/2020/wordml/sdtdatahash" xmlns:w16se="http://schemas.microsoft.com/office/word/2015/wordml/symex" mc:Ignorable="w14 w15 w16se w16cid w16 w16cex w16sdtdh wp14">
   <w:docDefaults>
     <w:rPrDefault>
       <w:rPr>
-        <w:rFonts w:ascii="Times New Roman" w:eastAsia="Arial Unicode MS" w:hAnsi="Times New Roman" w:cs="Times New Roman"/>
+        <w:rFonts w:ascii="Times New Roman" w:hAnsi="Times New Roman" w:eastAsia="Arial Unicode MS" w:cs="Times New Roman"/>
         <w:bdr w:val="nil"/>
         <w:lang w:val="en-GB" w:eastAsia="zh-CN" w:bidi="ar-SA"/>
       </w:rPr>
@@ -1884,14 +2134,14 @@
   <w:latentStyles w:defLockedState="0" w:defUIPriority="99" w:defSemiHidden="0" w:defUnhideWhenUsed="0" w:defQFormat="0" w:count="376">
     <w:lsdException w:name="Normal" w:uiPriority="0" w:qFormat="1"/>
     <w:lsdException w:name="heading 1" w:uiPriority="9" w:qFormat="1"/>
-    <w:lsdException w:name="heading 2" w:semiHidden="1" w:uiPriority="9" w:unhideWhenUsed="1" w:qFormat="1"/>
-    <w:lsdException w:name="heading 3" w:semiHidden="1" w:uiPriority="9" w:unhideWhenUsed="1" w:qFormat="1"/>
-    <w:lsdException w:name="heading 4" w:semiHidden="1" w:uiPriority="9" w:unhideWhenUsed="1" w:qFormat="1"/>
-    <w:lsdException w:name="heading 5" w:semiHidden="1" w:uiPriority="9" w:unhideWhenUsed="1" w:qFormat="1"/>
-    <w:lsdException w:name="heading 6" w:semiHidden="1" w:uiPriority="9" w:unhideWhenUsed="1" w:qFormat="1"/>
-    <w:lsdException w:name="heading 7" w:semiHidden="1" w:uiPriority="9" w:unhideWhenUsed="1" w:qFormat="1"/>
-    <w:lsdException w:name="heading 8" w:semiHidden="1" w:uiPriority="9" w:unhideWhenUsed="1" w:qFormat="1"/>
-    <w:lsdException w:name="heading 9" w:semiHidden="1" w:uiPriority="9" w:unhideWhenUsed="1" w:qFormat="1"/>
+    <w:lsdException w:name="heading 2" w:uiPriority="9" w:semiHidden="1" w:unhideWhenUsed="1" w:qFormat="1"/>
+    <w:lsdException w:name="heading 3" w:uiPriority="9" w:semiHidden="1" w:unhideWhenUsed="1" w:qFormat="1"/>
+    <w:lsdException w:name="heading 4" w:uiPriority="9" w:semiHidden="1" w:unhideWhenUsed="1" w:qFormat="1"/>
+    <w:lsdException w:name="heading 5" w:uiPriority="9" w:semiHidden="1" w:unhideWhenUsed="1" w:qFormat="1"/>
+    <w:lsdException w:name="heading 6" w:uiPriority="9" w:semiHidden="1" w:unhideWhenUsed="1" w:qFormat="1"/>
+    <w:lsdException w:name="heading 7" w:uiPriority="9" w:semiHidden="1" w:unhideWhenUsed="1" w:qFormat="1"/>
+    <w:lsdException w:name="heading 8" w:uiPriority="9" w:semiHidden="1" w:unhideWhenUsed="1" w:qFormat="1"/>
+    <w:lsdException w:name="heading 9" w:uiPriority="9" w:semiHidden="1" w:unhideWhenUsed="1" w:qFormat="1"/>
     <w:lsdException w:name="index 1" w:semiHidden="1" w:unhideWhenUsed="1"/>
     <w:lsdException w:name="index 2" w:semiHidden="1" w:unhideWhenUsed="1"/>
     <w:lsdException w:name="index 3" w:semiHidden="1" w:unhideWhenUsed="1"/>
@@ -1901,22 +2151,22 @@
     <w:lsdException w:name="index 7" w:semiHidden="1" w:unhideWhenUsed="1"/>
     <w:lsdException w:name="index 8" w:semiHidden="1" w:unhideWhenUsed="1"/>
     <w:lsdException w:name="index 9" w:semiHidden="1" w:unhideWhenUsed="1"/>
-    <w:lsdException w:name="toc 1" w:semiHidden="1" w:uiPriority="39" w:unhideWhenUsed="1"/>
-    <w:lsdException w:name="toc 2" w:semiHidden="1" w:uiPriority="39" w:unhideWhenUsed="1"/>
-    <w:lsdException w:name="toc 3" w:semiHidden="1" w:uiPriority="39" w:unhideWhenUsed="1"/>
-    <w:lsdException w:name="toc 4" w:semiHidden="1" w:uiPriority="39" w:unhideWhenUsed="1"/>
-    <w:lsdException w:name="toc 5" w:semiHidden="1" w:uiPriority="39" w:unhideWhenUsed="1"/>
-    <w:lsdException w:name="toc 6" w:semiHidden="1" w:uiPriority="39" w:unhideWhenUsed="1"/>
-    <w:lsdException w:name="toc 7" w:semiHidden="1" w:uiPriority="39" w:unhideWhenUsed="1"/>
-    <w:lsdException w:name="toc 8" w:semiHidden="1" w:uiPriority="39" w:unhideWhenUsed="1"/>
-    <w:lsdException w:name="toc 9" w:semiHidden="1" w:uiPriority="39" w:unhideWhenUsed="1"/>
+    <w:lsdException w:name="toc 1" w:uiPriority="39" w:semiHidden="1" w:unhideWhenUsed="1"/>
+    <w:lsdException w:name="toc 2" w:uiPriority="39" w:semiHidden="1" w:unhideWhenUsed="1"/>
+    <w:lsdException w:name="toc 3" w:uiPriority="39" w:semiHidden="1" w:unhideWhenUsed="1"/>
+    <w:lsdException w:name="toc 4" w:uiPriority="39" w:semiHidden="1" w:unhideWhenUsed="1"/>
+    <w:lsdException w:name="toc 5" w:uiPriority="39" w:semiHidden="1" w:unhideWhenUsed="1"/>
+    <w:lsdException w:name="toc 6" w:uiPriority="39" w:semiHidden="1" w:unhideWhenUsed="1"/>
+    <w:lsdException w:name="toc 7" w:uiPriority="39" w:semiHidden="1" w:unhideWhenUsed="1"/>
+    <w:lsdException w:name="toc 8" w:uiPriority="39" w:semiHidden="1" w:unhideWhenUsed="1"/>
+    <w:lsdException w:name="toc 9" w:uiPriority="39" w:semiHidden="1" w:unhideWhenUsed="1"/>
     <w:lsdException w:name="Normal Indent" w:semiHidden="1" w:unhideWhenUsed="1"/>
     <w:lsdException w:name="footnote text" w:semiHidden="1" w:unhideWhenUsed="1"/>
     <w:lsdException w:name="annotation text" w:semiHidden="1" w:unhideWhenUsed="1"/>
     <w:lsdException w:name="header" w:semiHidden="1" w:unhideWhenUsed="1"/>
     <w:lsdException w:name="footer" w:semiHidden="1" w:unhideWhenUsed="1"/>
     <w:lsdException w:name="index heading" w:semiHidden="1" w:unhideWhenUsed="1"/>
-    <w:lsdException w:name="caption" w:semiHidden="1" w:uiPriority="35" w:unhideWhenUsed="1" w:qFormat="1"/>
+    <w:lsdException w:name="caption" w:uiPriority="35" w:semiHidden="1" w:unhideWhenUsed="1" w:qFormat="1"/>
     <w:lsdException w:name="table of figures" w:semiHidden="1" w:unhideWhenUsed="1"/>
     <w:lsdException w:name="envelope address" w:semiHidden="1" w:unhideWhenUsed="1"/>
     <w:lsdException w:name="envelope return" w:semiHidden="1" w:unhideWhenUsed="1"/>
@@ -1947,7 +2197,7 @@
     <w:lsdException w:name="Title" w:uiPriority="10" w:qFormat="1"/>
     <w:lsdException w:name="Closing" w:semiHidden="1" w:unhideWhenUsed="1"/>
     <w:lsdException w:name="Signature" w:semiHidden="1" w:unhideWhenUsed="1"/>
-    <w:lsdException w:name="Default Paragraph Font" w:semiHidden="1" w:uiPriority="1" w:unhideWhenUsed="1"/>
+    <w:lsdException w:name="Default Paragraph Font" w:uiPriority="1" w:semiHidden="1" w:unhideWhenUsed="1"/>
     <w:lsdException w:name="Body Text" w:semiHidden="1" w:unhideWhenUsed="1"/>
     <w:lsdException w:name="Body Text Indent" w:semiHidden="1" w:unhideWhenUsed="1"/>
     <w:lsdException w:name="List Continue" w:semiHidden="1" w:unhideWhenUsed="1"/>
@@ -2147,8 +2397,8 @@
     <w:lsdException w:name="Subtle Reference" w:uiPriority="31" w:qFormat="1"/>
     <w:lsdException w:name="Intense Reference" w:uiPriority="32" w:qFormat="1"/>
     <w:lsdException w:name="Book Title" w:uiPriority="33" w:qFormat="1"/>
-    <w:lsdException w:name="Bibliography" w:semiHidden="1" w:uiPriority="37" w:unhideWhenUsed="1"/>
-    <w:lsdException w:name="TOC Heading" w:semiHidden="1" w:uiPriority="39" w:unhideWhenUsed="1" w:qFormat="1"/>
+    <w:lsdException w:name="Bibliography" w:uiPriority="37" w:semiHidden="1" w:unhideWhenUsed="1"/>
+    <w:lsdException w:name="TOC Heading" w:uiPriority="39" w:semiHidden="1" w:unhideWhenUsed="1" w:qFormat="1"/>
     <w:lsdException w:name="Plain Table 1" w:uiPriority="41"/>
     <w:lsdException w:name="Plain Table 2" w:uiPriority="42"/>
     <w:lsdException w:name="Plain Table 3" w:uiPriority="43"/>
@@ -2259,7 +2509,7 @@
     <w:lsdException w:name="Unresolved Mention" w:semiHidden="1" w:unhideWhenUsed="1"/>
     <w:lsdException w:name="Smart Link" w:semiHidden="1" w:unhideWhenUsed="1"/>
   </w:latentStyles>
-  <w:style w:type="paragraph" w:default="1" w:styleId="Normal">
+  <w:style w:type="paragraph" w:styleId="Normal" w:default="1">
     <w:name w:val="Normal"/>
     <w:qFormat/>
     <w:rPr>
@@ -2315,13 +2565,13 @@
       <w:lang w:val="en-US"/>
     </w:rPr>
   </w:style>
-  <w:style w:type="character" w:default="1" w:styleId="DefaultParagraphFont">
+  <w:style w:type="character" w:styleId="DefaultParagraphFont" w:default="1">
     <w:name w:val="Default Paragraph Font"/>
     <w:uiPriority w:val="1"/>
     <w:semiHidden/>
     <w:unhideWhenUsed/>
   </w:style>
-  <w:style w:type="table" w:default="1" w:styleId="TableNormal">
+  <w:style w:type="table" w:styleId="TableNormal" w:default="1">
     <w:name w:val="Normal Table"/>
     <w:uiPriority w:val="99"/>
     <w:semiHidden/>
@@ -2336,7 +2586,7 @@
       </w:tblCellMar>
     </w:tblPr>
   </w:style>
-  <w:style w:type="numbering" w:default="1" w:styleId="NoList">
+  <w:style w:type="numbering" w:styleId="NoList" w:default="1">
     <w:name w:val="No List"/>
     <w:uiPriority w:val="99"/>
     <w:semiHidden/>
@@ -2372,7 +2622,7 @@
       <w:lang w:val="en-US"/>
     </w:rPr>
   </w:style>
-  <w:style w:type="paragraph" w:customStyle="1" w:styleId="HeaderFooter">
+  <w:style w:type="paragraph" w:styleId="HeaderFooter" w:customStyle="1">
     <w:name w:val="Header &amp; Footer"/>
     <w:pPr>
       <w:tabs>
@@ -2380,7 +2630,7 @@
       </w:tabs>
     </w:pPr>
     <w:rPr>
-      <w:rFonts w:ascii="Helvetica" w:eastAsia="Helvetica" w:hAnsi="Helvetica" w:cs="Helvetica"/>
+      <w:rFonts w:ascii="Helvetica" w:hAnsi="Helvetica" w:eastAsia="Helvetica" w:cs="Helvetica"/>
       <w:color w:val="000000"/>
       <w:sz w:val="24"/>
       <w:szCs w:val="24"/>
@@ -2412,7 +2662,7 @@
       <w:lang w:val="en-US"/>
     </w:rPr>
   </w:style>
-  <w:style w:type="paragraph" w:customStyle="1" w:styleId="Author">
+  <w:style w:type="paragraph" w:styleId="Author" w:customStyle="1">
     <w:name w:val="Author"/>
     <w:next w:val="Affiliation"/>
     <w:pPr>
@@ -2431,7 +2681,7 @@
       <w:lang w:val="en-US"/>
     </w:rPr>
   </w:style>
-  <w:style w:type="paragraph" w:customStyle="1" w:styleId="Affiliation">
+  <w:style w:type="paragraph" w:styleId="Affiliation" w:customStyle="1">
     <w:name w:val="Affiliation"/>
     <w:next w:val="Abstract"/>
     <w:pPr>
@@ -2449,7 +2699,7 @@
       <w:lang w:val="en-US"/>
     </w:rPr>
   </w:style>
-  <w:style w:type="paragraph" w:customStyle="1" w:styleId="Abstract">
+  <w:style w:type="paragraph" w:styleId="Abstract" w:customStyle="1">
     <w:name w:val="Abstract"/>
     <w:next w:val="Heading1"/>
     <w:pPr>
@@ -2466,7 +2716,7 @@
       <w:lang w:val="en-US"/>
     </w:rPr>
   </w:style>
-  <w:style w:type="paragraph" w:customStyle="1" w:styleId="spara">
+  <w:style w:type="paragraph" w:styleId="spara" w:customStyle="1">
     <w:name w:val="spara"/>
     <w:next w:val="Normal"/>
     <w:pPr>
@@ -2487,7 +2737,7 @@
       <w:lang w:val="en-US"/>
     </w:rPr>
   </w:style>
-  <w:style w:type="paragraph" w:customStyle="1" w:styleId="TextIndent">
+  <w:style w:type="paragraph" w:styleId="TextIndent" w:customStyle="1">
     <w:name w:val="Text Indent"/>
     <w:pPr>
       <w:spacing w:line="260" w:lineRule="exact"/>
@@ -2501,7 +2751,7 @@
       <w:lang w:val="en-US"/>
     </w:rPr>
   </w:style>
-  <w:style w:type="numbering" w:customStyle="1" w:styleId="ImportedStyle3">
+  <w:style w:type="numbering" w:styleId="ImportedStyle3" w:customStyle="1">
     <w:name w:val="Imported Style 3"/>
     <w:pPr>
       <w:numPr>
@@ -2524,7 +2774,7 @@
       <w:lang w:val="en-US"/>
     </w:rPr>
   </w:style>
-  <w:style w:type="paragraph" w:customStyle="1" w:styleId="Equation-line">
+  <w:style w:type="paragraph" w:styleId="Equation-line" w:customStyle="1">
     <w:name w:val="Equation-line"/>
     <w:pPr>
       <w:spacing w:line="260" w:lineRule="exact"/>
@@ -2538,7 +2788,7 @@
       <w:lang w:val="en-US"/>
     </w:rPr>
   </w:style>
-  <w:style w:type="paragraph" w:customStyle="1" w:styleId="CaptionA">
+  <w:style w:type="paragraph" w:styleId="CaptionA" w:customStyle="1">
     <w:name w:val="Caption A"/>
     <w:next w:val="Normal"/>
     <w:pPr>
@@ -2554,7 +2804,7 @@
       <w:lang w:val="en-US"/>
     </w:rPr>
   </w:style>
-  <w:style w:type="paragraph" w:customStyle="1" w:styleId="table-entry">
+  <w:style w:type="paragraph" w:styleId="table-entry" w:customStyle="1">
     <w:name w:val="table-entry"/>
     <w:pPr>
       <w:tabs>
@@ -2572,7 +2822,7 @@
       <w:lang w:val="en-US"/>
     </w:rPr>
   </w:style>
-  <w:style w:type="paragraph" w:customStyle="1" w:styleId="NonumHead-1">
+  <w:style w:type="paragraph" w:styleId="NonumHead-1" w:customStyle="1">
     <w:name w:val="NonumHead-1"/>
     <w:next w:val="Normal"/>
     <w:pPr>
@@ -2590,7 +2840,7 @@
       <w:lang w:val="en-US"/>
     </w:rPr>
   </w:style>
-  <w:style w:type="paragraph" w:customStyle="1" w:styleId="References">
+  <w:style w:type="paragraph" w:styleId="References" w:customStyle="1">
     <w:name w:val="References"/>
     <w:pPr>
       <w:ind w:left="284" w:hanging="284"/>
@@ -2605,7 +2855,7 @@
       <w:lang w:val="en-US"/>
     </w:rPr>
   </w:style>
-  <w:style w:type="paragraph" w:customStyle="1" w:styleId="bibitem">
+  <w:style w:type="paragraph" w:styleId="bibitem" w:customStyle="1">
     <w:name w:val="bibitem"/>
     <w:pPr>
       <w:jc w:val="both"/>

</xml_diff>

<commit_message>
Remove another reference to all-caps titles and authors in the Word template
</commit_message>
<xml_diff>
--- a/submission_templates/evolang_XV_template.docx
+++ b/submission_templates/evolang_XV_template.docx
@@ -520,15 +520,84 @@
         <w:pStyle w:val="spara"/>
       </w:pPr>
       <w:r>
-        <w:t xml:space="preserve">We have provided a file showing the layout required when producing a paper using Word (this is likely to be the document you are currently reading). This is the body text and should be 10pt font. The title should be all capitals, bold, 11pt font. The list of authors should be all capitals </w:t>
-      </w:r>
-      <w:proofErr w:type="gramStart"/>
-      <w:r>
-        <w:t>9 point</w:t>
-      </w:r>
-      <w:proofErr w:type="gramEnd"/>
-      <w:r>
-        <w:t xml:space="preserve"> font, and the list of affiliations should be regular 9 point font. You can delete our sample text and replace it with your own contribution to the volume, although we recommend that you keep an initial version of this file for reference. </w:t>
+        <w:rPr/>
+        <w:t xml:space="preserve">We have </w:t>
+      </w:r>
+      <w:r>
+        <w:rPr/>
+        <w:t>provided</w:t>
+      </w:r>
+      <w:r>
+        <w:rPr/>
+        <w:t xml:space="preserve"> a file showing the layout required when producing a paper using Word (this is likely to be the document you are currently reading). This is the body text and should be 10pt font. The title should be </w:t>
+      </w:r>
+      <w:r>
+        <w:rPr/>
+        <w:t xml:space="preserve">capitalized </w:t>
+      </w:r>
+      <w:r>
+        <w:rPr/>
+        <w:t xml:space="preserve">like a </w:t>
+      </w:r>
+      <w:r>
+        <w:rPr/>
+        <w:t>sentence</w:t>
+      </w:r>
+      <w:r>
+        <w:rPr/>
+        <w:t xml:space="preserve">, bold, 11pt font. The list of authors should be </w:t>
+      </w:r>
+      <w:r>
+        <w:rPr/>
+        <w:t xml:space="preserve">9 </w:t>
+      </w:r>
+      <w:r>
+        <w:rPr/>
+        <w:t>p</w:t>
+      </w:r>
+      <w:r>
+        <w:rPr/>
+        <w:t>oint</w:t>
+      </w:r>
+      <w:r>
+        <w:rPr/>
+        <w:t xml:space="preserve"> fo</w:t>
+      </w:r>
+      <w:r>
+        <w:rPr/>
+        <w:t xml:space="preserve">nt, and the list of affiliations should be </w:t>
+      </w:r>
+      <w:r>
+        <w:rPr/>
+        <w:t>re</w:t>
+      </w:r>
+      <w:r>
+        <w:rPr/>
+        <w:t>gular 9 p</w:t>
+      </w:r>
+      <w:r>
+        <w:rPr/>
+        <w:t>oint fo</w:t>
+      </w:r>
+      <w:r>
+        <w:rPr/>
+        <w:t>nt. You can del</w:t>
+      </w:r>
+      <w:r>
+        <w:rPr/>
+        <w:t>ete ou</w:t>
+      </w:r>
+      <w:r>
+        <w:rPr/>
+        <w:t xml:space="preserve">r sample text and replace it with your own contribution to the volume, although we recommend that you keep an </w:t>
+      </w:r>
+      <w:r>
+        <w:rPr/>
+        <w:t>initial ve</w:t>
+      </w:r>
+      <w:r>
+        <w:rPr/>
+        <w:t xml:space="preserve">rsion of this file for reference. </w:t>
       </w:r>
     </w:p>
     <w:p/>

</xml_diff>

<commit_message>
Another fix of the Word submission template, this time updating the title's Word style to not revert to all-caps
</commit_message>
<xml_diff>
--- a/submission_templates/evolang_XV_template.docx
+++ b/submission_templates/evolang_XV_template.docx
@@ -5,37 +5,33 @@
     <w:p>
       <w:pPr>
         <w:pStyle w:val="Title"/>
-      </w:pPr>
-      <w:r>
         <w:rPr>
           <w:caps w:val="0"/>
-        </w:rPr>
+          <w:smallCaps w:val="0"/>
+        </w:rPr>
+      </w:pPr>
+      <w:bookmarkStart w:name="_Int_2FPt6CLt" w:id="1824961409"/>
+      <w:r>
+        <w:rPr/>
         <w:t xml:space="preserve">Producing a paper using </w:t>
       </w:r>
       <w:r>
-        <w:rPr>
-          <w:caps w:val="0"/>
-        </w:rPr>
+        <w:rPr/>
         <w:t>MS</w:t>
       </w:r>
       <w:r>
-        <w:rPr>
-          <w:caps w:val="0"/>
-        </w:rPr>
+        <w:rPr/>
         <w:t>-</w:t>
       </w:r>
       <w:r>
-        <w:rPr>
-          <w:caps w:val="0"/>
-        </w:rPr>
+        <w:rPr/>
         <w:t>W</w:t>
       </w:r>
       <w:r>
-        <w:rPr>
-          <w:caps w:val="0"/>
-        </w:rPr>
+        <w:rPr/>
         <w:t>ord</w:t>
       </w:r>
+      <w:bookmarkEnd w:id="1824961409"/>
     </w:p>
     <w:p>
       <w:pPr>
@@ -1867,6 +1863,17 @@
     </w:r>
   </w:p>
 </w:hdr>
+</file>
+
+<file path=word/intelligence2.xml><?xml version="1.0" encoding="utf-8"?>
+<int2:intelligence xmlns:int2="http://schemas.microsoft.com/office/intelligence/2020/intelligence">
+  <int2:observations>
+    <int2:bookmark int2:bookmarkName="_Int_2FPt6CLt" int2:invalidationBookmarkName="" int2:hashCode="G0nGAyADMur/oN" int2:id="JD3maxuQ">
+      <int2:state int2:type="WordDesignerSuggestedImageAnnotation" int2:value="Reviewed"/>
+    </int2:bookmark>
+  </int2:observations>
+  <int2:intelligenceSettings/>
+</int2:intelligence>
 </file>
 
 <file path=word/numbering.xml><?xml version="1.0" encoding="utf-8"?>
@@ -2706,30 +2713,28 @@
     </w:rPr>
   </w:style>
   <w:style w:type="paragraph" w:styleId="Title">
+    <w:uiPriority w:val="10"/>
     <w:name w:val="Title"/>
     <w:next w:val="Author"/>
-    <w:uiPriority w:val="10"/>
     <w:qFormat/>
+    <w:rsid w:val="5BB4F97C"/>
+    <w:rPr>
+      <w:rFonts w:cs="Arial Unicode MS"/>
+      <w:b w:val="1"/>
+      <w:bCs w:val="1"/>
+      <w:caps w:val="0"/>
+      <w:smallCaps w:val="0"/>
+      <w:color w:val="000000" w:themeColor="text1" w:themeTint="FF" w:themeShade="FF"/>
+      <w:sz w:val="22"/>
+      <w:szCs w:val="22"/>
+      <w:lang w:val="en-US"/>
+    </w:rPr>
     <w:pPr>
-      <w:keepNext/>
-      <w:keepLines/>
-      <w:pageBreakBefore/>
-      <w:suppressAutoHyphens/>
+      <w:keepNext w:val="1"/>
+      <w:keepLines w:val="1"/>
       <w:spacing w:before="1220" w:after="400"/>
       <w:jc w:val="center"/>
     </w:pPr>
-    <w:rPr>
-      <w:rFonts w:cs="Arial Unicode MS"/>
-      <w:b/>
-      <w:bCs/>
-      <w:caps/>
-      <w:color w:val="000000"/>
-      <w:kern w:val="28"/>
-      <w:sz w:val="22"/>
-      <w:szCs w:val="22"/>
-      <w:u w:color="000000"/>
-      <w:lang w:val="en-US"/>
-    </w:rPr>
   </w:style>
   <w:style w:type="paragraph" w:styleId="Author" w:customStyle="1">
     <w:name w:val="Author"/>

</xml_diff>